<commit_message>
generate form based on the selected file
</commit_message>
<xml_diff>
--- a/notes.docx
+++ b/notes.docx
@@ -72,7 +72,15 @@
         <w:t xml:space="preserve"> here because </w:t>
       </w:r>
       <w:r>
-        <w:t xml:space="preserve">pandas doesn’t handle Excel writing directly — it needs a library like </w:t>
+        <w:t xml:space="preserve">pandas </w:t>
+      </w:r>
+      <w:proofErr w:type="gramStart"/>
+      <w:r>
+        <w:t>doesn’t</w:t>
+      </w:r>
+      <w:proofErr w:type="gramEnd"/>
+      <w:r>
+        <w:t xml:space="preserve"> handle Excel writing directly — it needs a library like </w:t>
       </w:r>
       <w:proofErr w:type="spellStart"/>
       <w:r>
@@ -88,7 +96,15 @@
       </w:r>
       <w:proofErr w:type="spellEnd"/>
       <w:r>
-        <w:t xml:space="preserve"> to actually write the file.</w:t>
+        <w:t xml:space="preserve"> to </w:t>
+      </w:r>
+      <w:proofErr w:type="gramStart"/>
+      <w:r>
+        <w:t>actually write</w:t>
+      </w:r>
+      <w:proofErr w:type="gramEnd"/>
+      <w:r>
+        <w:t xml:space="preserve"> the file.</w:t>
       </w:r>
       <w:r>
         <w:br/>
@@ -120,8 +136,307 @@
       </w:r>
       <w:proofErr w:type="spellEnd"/>
       <w:r>
-        <w:t xml:space="preserve"> = actually saves your spreadsheet to .xlsx</w:t>
-      </w:r>
+        <w:t xml:space="preserve"> = </w:t>
+      </w:r>
+      <w:proofErr w:type="gramStart"/>
+      <w:r>
+        <w:t>actually saves</w:t>
+      </w:r>
+      <w:proofErr w:type="gramEnd"/>
+      <w:r>
+        <w:t xml:space="preserve"> your spreadsheet to .xlsx</w:t>
+      </w:r>
+    </w:p>
+    <w:p/>
+    <w:p>
+      <w:pPr>
+        <w:pStyle w:val="ListParagraph"/>
+        <w:numPr>
+          <w:ilvl w:val="0"/>
+          <w:numId w:val="1"/>
+        </w:numPr>
+      </w:pPr>
+      <w:r>
+        <w:t xml:space="preserve">When we have the code such as: </w:t>
+      </w:r>
+    </w:p>
+    <w:p>
+      <w:pPr>
+        <w:pStyle w:val="ListParagraph"/>
+        <w:rPr>
+          <w:shd w:val="pct15" w:color="auto" w:fill="FFFFFF"/>
+        </w:rPr>
+      </w:pPr>
+      <w:proofErr w:type="spellStart"/>
+      <w:r>
+        <w:rPr>
+          <w:shd w:val="pct15" w:color="auto" w:fill="FFFFFF"/>
+        </w:rPr>
+        <w:t>output_df.to_</w:t>
+      </w:r>
+      <w:proofErr w:type="gramStart"/>
+      <w:r>
+        <w:rPr>
+          <w:shd w:val="pct15" w:color="auto" w:fill="FFFFFF"/>
+        </w:rPr>
+        <w:t>excel</w:t>
+      </w:r>
+      <w:proofErr w:type="spellEnd"/>
+      <w:r>
+        <w:rPr>
+          <w:shd w:val="pct15" w:color="auto" w:fill="FFFFFF"/>
+        </w:rPr>
+        <w:t>(</w:t>
+      </w:r>
+      <w:proofErr w:type="gramEnd"/>
+      <w:r>
+        <w:rPr>
+          <w:shd w:val="pct15" w:color="auto" w:fill="FFFFFF"/>
+        </w:rPr>
+        <w:t>"order_breakdown.xlsx", index=False)</w:t>
+      </w:r>
+    </w:p>
+    <w:p>
+      <w:pPr>
+        <w:pStyle w:val="ListParagraph"/>
+      </w:pPr>
+      <w:r>
+        <w:t xml:space="preserve">By default, pandas </w:t>
+      </w:r>
+      <w:proofErr w:type="gramStart"/>
+      <w:r>
+        <w:t>writes</w:t>
+      </w:r>
+      <w:proofErr w:type="gramEnd"/>
+      <w:r>
+        <w:t xml:space="preserve"> row numbers (the index) into the Excel file as the first column.</w:t>
+      </w:r>
+    </w:p>
+    <w:p>
+      <w:pPr>
+        <w:pStyle w:val="ListParagraph"/>
+      </w:pPr>
+      <w:r>
+        <w:t>Using index=False tells it:</w:t>
+      </w:r>
+    </w:p>
+    <w:p>
+      <w:pPr>
+        <w:pStyle w:val="ListParagraph"/>
+      </w:pPr>
+    </w:p>
+    <w:p>
+      <w:pPr>
+        <w:pStyle w:val="ListParagraph"/>
+      </w:pPr>
+      <w:r>
+        <w:rPr>
+          <w:rFonts w:ascii="Segoe UI Emoji" w:hAnsi="Segoe UI Emoji" w:cs="Segoe UI Emoji"/>
+        </w:rPr>
+        <w:t>❌</w:t>
+      </w:r>
+      <w:r>
+        <w:t xml:space="preserve"> "Hey, I don’t want that extra index column — just give me the clean data."</w:t>
+      </w:r>
+    </w:p>
+    <w:p>
+      <w:pPr>
+        <w:pStyle w:val="ListParagraph"/>
+      </w:pPr>
+      <w:r>
+        <w:drawing>
+          <wp:inline distT="0" distB="0" distL="0" distR="0" wp14:anchorId="31F44294" wp14:editId="36972439">
+            <wp:extent cx="4914900" cy="2719473"/>
+            <wp:effectExtent l="0" t="0" r="0" b="5080"/>
+            <wp:docPr id="1812028689" name="Picture 1" descr="A screenshot of a black screen&#10;&#10;AI-generated content may be incorrect."/>
+            <wp:cNvGraphicFramePr>
+              <a:graphicFrameLocks xmlns:a="http://schemas.openxmlformats.org/drawingml/2006/main" noChangeAspect="1"/>
+            </wp:cNvGraphicFramePr>
+            <a:graphic xmlns:a="http://schemas.openxmlformats.org/drawingml/2006/main">
+              <a:graphicData uri="http://schemas.openxmlformats.org/drawingml/2006/picture">
+                <pic:pic xmlns:pic="http://schemas.openxmlformats.org/drawingml/2006/picture">
+                  <pic:nvPicPr>
+                    <pic:cNvPr id="1812028689" name="Picture 1" descr="A screenshot of a black screen&#10;&#10;AI-generated content may be incorrect."/>
+                    <pic:cNvPicPr/>
+                  </pic:nvPicPr>
+                  <pic:blipFill>
+                    <a:blip r:embed="rId5"/>
+                    <a:stretch>
+                      <a:fillRect/>
+                    </a:stretch>
+                  </pic:blipFill>
+                  <pic:spPr>
+                    <a:xfrm>
+                      <a:off x="0" y="0"/>
+                      <a:ext cx="4917463" cy="2720891"/>
+                    </a:xfrm>
+                    <a:prstGeom prst="rect">
+                      <a:avLst/>
+                    </a:prstGeom>
+                  </pic:spPr>
+                </pic:pic>
+              </a:graphicData>
+            </a:graphic>
+          </wp:inline>
+        </w:drawing>
+      </w:r>
+    </w:p>
+    <w:p>
+      <w:pPr>
+        <w:pStyle w:val="ListParagraph"/>
+      </w:pPr>
+    </w:p>
+    <w:p>
+      <w:pPr>
+        <w:pStyle w:val="ListParagraph"/>
+        <w:numPr>
+          <w:ilvl w:val="0"/>
+          <w:numId w:val="1"/>
+        </w:numPr>
+      </w:pPr>
+      <w:r>
+        <w:t xml:space="preserve">For automatically </w:t>
+      </w:r>
+      <w:r>
+        <w:t xml:space="preserve">creating datetime: </w:t>
+      </w:r>
+      <w:r>
+        <w:rPr>
+          <w:b/>
+          <w:bCs/>
+        </w:rPr>
+        <w:t>datetime</w:t>
+      </w:r>
+    </w:p>
+    <w:p>
+      <w:pPr>
+        <w:pStyle w:val="ListParagraph"/>
+      </w:pPr>
+      <w:proofErr w:type="spellStart"/>
+      <w:r>
+        <w:t>date_str</w:t>
+      </w:r>
+      <w:proofErr w:type="spellEnd"/>
+      <w:r>
+        <w:t xml:space="preserve"> = </w:t>
+      </w:r>
+      <w:proofErr w:type="spellStart"/>
+      <w:r>
+        <w:t>datetime.now</w:t>
+      </w:r>
+      <w:proofErr w:type="spellEnd"/>
+      <w:r>
+        <w:t>(</w:t>
+      </w:r>
+      <w:proofErr w:type="gramStart"/>
+      <w:r>
+        <w:t>).</w:t>
+      </w:r>
+      <w:proofErr w:type="spellStart"/>
+      <w:r>
+        <w:t>strftime</w:t>
+      </w:r>
+      <w:proofErr w:type="spellEnd"/>
+      <w:proofErr w:type="gramEnd"/>
+      <w:r>
+        <w:t>("%Y-%m-%d")</w:t>
+      </w:r>
+    </w:p>
+    <w:p>
+      <w:r>
+        <w:lastRenderedPageBreak/>
+        <w:tab/>
+      </w:r>
+      <w:r>
+        <w:drawing>
+          <wp:inline distT="0" distB="0" distL="0" distR="0" wp14:anchorId="33B8409C" wp14:editId="12C0DCC3">
+            <wp:extent cx="5419725" cy="3102445"/>
+            <wp:effectExtent l="0" t="0" r="0" b="3175"/>
+            <wp:docPr id="934611988" name="Picture 1" descr="A screenshot of a computer&#10;&#10;AI-generated content may be incorrect."/>
+            <wp:cNvGraphicFramePr>
+              <a:graphicFrameLocks xmlns:a="http://schemas.openxmlformats.org/drawingml/2006/main" noChangeAspect="1"/>
+            </wp:cNvGraphicFramePr>
+            <a:graphic xmlns:a="http://schemas.openxmlformats.org/drawingml/2006/main">
+              <a:graphicData uri="http://schemas.openxmlformats.org/drawingml/2006/picture">
+                <pic:pic xmlns:pic="http://schemas.openxmlformats.org/drawingml/2006/picture">
+                  <pic:nvPicPr>
+                    <pic:cNvPr id="934611988" name="Picture 1" descr="A screenshot of a computer&#10;&#10;AI-generated content may be incorrect."/>
+                    <pic:cNvPicPr/>
+                  </pic:nvPicPr>
+                  <pic:blipFill>
+                    <a:blip r:embed="rId6"/>
+                    <a:stretch>
+                      <a:fillRect/>
+                    </a:stretch>
+                  </pic:blipFill>
+                  <pic:spPr>
+                    <a:xfrm>
+                      <a:off x="0" y="0"/>
+                      <a:ext cx="5429766" cy="3108193"/>
+                    </a:xfrm>
+                    <a:prstGeom prst="rect">
+                      <a:avLst/>
+                    </a:prstGeom>
+                  </pic:spPr>
+                </pic:pic>
+              </a:graphicData>
+            </a:graphic>
+          </wp:inline>
+        </w:drawing>
+      </w:r>
+    </w:p>
+    <w:p/>
+    <w:p>
+      <w:pPr>
+        <w:pStyle w:val="ListParagraph"/>
+        <w:numPr>
+          <w:ilvl w:val="0"/>
+          <w:numId w:val="1"/>
+        </w:numPr>
+      </w:pPr>
+      <w:r>
+        <w:t>Add a GUI (</w:t>
+      </w:r>
+      <w:r>
+        <w:t>Graphical User Interface</w:t>
+      </w:r>
+      <w:r>
+        <w:t>)</w:t>
+      </w:r>
+      <w:r>
+        <w:t xml:space="preserve"> to select input file</w:t>
+      </w:r>
+    </w:p>
+    <w:p>
+      <w:pPr>
+        <w:pStyle w:val="ListParagraph"/>
+        <w:numPr>
+          <w:ilvl w:val="0"/>
+          <w:numId w:val="2"/>
+        </w:numPr>
+      </w:pPr>
+      <w:r>
+        <w:t>If I</w:t>
+      </w:r>
+      <w:r>
+        <w:t xml:space="preserve"> haven’t had the </w:t>
+      </w:r>
+      <w:proofErr w:type="gramStart"/>
+      <w:r>
+        <w:t>UI</w:t>
+      </w:r>
+      <w:proofErr w:type="gramEnd"/>
+      <w:r>
+        <w:t xml:space="preserve"> I could use this to make my user more comfortable </w:t>
+      </w:r>
+      <w:r>
+        <w:t>when selecting files.</w:t>
+      </w:r>
+    </w:p>
+    <w:p>
+      <w:pPr>
+        <w:ind w:left="720"/>
+      </w:pPr>
     </w:p>
     <w:p>
       <w:pPr>
@@ -980,7 +1295,6 @@
   <w:style w:type="character" w:default="1" w:styleId="DefaultParagraphFont">
     <w:name w:val="Default Paragraph Font"/>
     <w:uiPriority w:val="1"/>
-    <w:semiHidden/>
     <w:unhideWhenUsed/>
   </w:style>
   <w:style w:type="table" w:default="1" w:styleId="TableNormal">

</xml_diff>

<commit_message>
building backend with fastapi
</commit_message>
<xml_diff>
--- a/notes.docx
+++ b/notes.docx
@@ -26,11 +26,9 @@
       <w:r>
         <w:t xml:space="preserve">Using </w:t>
       </w:r>
-      <w:proofErr w:type="spellStart"/>
       <w:r>
         <w:t>openpyxl</w:t>
       </w:r>
-      <w:proofErr w:type="spellEnd"/>
     </w:p>
     <w:p>
       <w:pPr>
@@ -40,13 +38,8 @@
           <w:numId w:val="1"/>
         </w:numPr>
       </w:pPr>
-      <w:proofErr w:type="spellStart"/>
-      <w:r>
-        <w:t>openpyxl</w:t>
-      </w:r>
-      <w:proofErr w:type="spellEnd"/>
-      <w:r>
-        <w:t xml:space="preserve"> is a Python library used to read and write Excel files (.xlsx)</w:t>
+      <w:r>
+        <w:t>openpyxl is a Python library used to read and write Excel files (.xlsx)</w:t>
       </w:r>
     </w:p>
     <w:p>
@@ -58,53 +51,13 @@
         </w:numPr>
       </w:pPr>
       <w:r>
-        <w:t xml:space="preserve">We used </w:t>
-      </w:r>
-      <w:proofErr w:type="spellStart"/>
-      <w:r>
-        <w:t>open</w:t>
-      </w:r>
-      <w:r>
-        <w:t>pyxl</w:t>
-      </w:r>
-      <w:proofErr w:type="spellEnd"/>
-      <w:r>
-        <w:t xml:space="preserve"> here because </w:t>
-      </w:r>
-      <w:r>
-        <w:t xml:space="preserve">pandas </w:t>
-      </w:r>
-      <w:proofErr w:type="gramStart"/>
-      <w:r>
-        <w:t>doesn’t</w:t>
-      </w:r>
-      <w:proofErr w:type="gramEnd"/>
-      <w:r>
-        <w:t xml:space="preserve"> handle Excel writing directly — it needs a library like </w:t>
-      </w:r>
-      <w:proofErr w:type="spellStart"/>
-      <w:r>
-        <w:t>openpyxl</w:t>
-      </w:r>
-      <w:proofErr w:type="spellEnd"/>
-      <w:r>
-        <w:t xml:space="preserve"> (for .xlsx) or </w:t>
-      </w:r>
-      <w:proofErr w:type="spellStart"/>
-      <w:r>
-        <w:t>xlsxwriter</w:t>
-      </w:r>
-      <w:proofErr w:type="spellEnd"/>
-      <w:r>
-        <w:t xml:space="preserve"> to </w:t>
-      </w:r>
-      <w:proofErr w:type="gramStart"/>
-      <w:r>
-        <w:t>actually write</w:t>
-      </w:r>
-      <w:proofErr w:type="gramEnd"/>
-      <w:r>
-        <w:t xml:space="preserve"> the file.</w:t>
+        <w:t>We used open</w:t>
+      </w:r>
+      <w:r>
+        <w:t xml:space="preserve">pyxl here because </w:t>
+      </w:r>
+      <w:r>
+        <w:t>pandas doesn’t handle Excel writing directly — it needs a library like openpyxl (for .xlsx) or xlsxwriter to actually write the file.</w:t>
       </w:r>
       <w:r>
         <w:br/>
@@ -130,21 +83,8 @@
         <w:pStyle w:val="ListParagraph"/>
         <w:ind w:left="1440"/>
       </w:pPr>
-      <w:proofErr w:type="spellStart"/>
-      <w:r>
-        <w:t>openpyxl</w:t>
-      </w:r>
-      <w:proofErr w:type="spellEnd"/>
-      <w:r>
-        <w:t xml:space="preserve"> = </w:t>
-      </w:r>
-      <w:proofErr w:type="gramStart"/>
-      <w:r>
-        <w:t>actually saves</w:t>
-      </w:r>
-      <w:proofErr w:type="gramEnd"/>
-      <w:r>
-        <w:t xml:space="preserve"> your spreadsheet to .xlsx</w:t>
+      <w:r>
+        <w:t>openpyxl = actually saves your spreadsheet to .xlsx</w:t>
       </w:r>
     </w:p>
     <w:p/>
@@ -167,49 +107,19 @@
           <w:shd w:val="pct15" w:color="auto" w:fill="FFFFFF"/>
         </w:rPr>
       </w:pPr>
-      <w:proofErr w:type="spellStart"/>
       <w:r>
         <w:rPr>
           <w:shd w:val="pct15" w:color="auto" w:fill="FFFFFF"/>
         </w:rPr>
-        <w:t>output_df.to_</w:t>
-      </w:r>
-      <w:proofErr w:type="gramStart"/>
-      <w:r>
-        <w:rPr>
-          <w:shd w:val="pct15" w:color="auto" w:fill="FFFFFF"/>
-        </w:rPr>
-        <w:t>excel</w:t>
-      </w:r>
-      <w:proofErr w:type="spellEnd"/>
-      <w:r>
-        <w:rPr>
-          <w:shd w:val="pct15" w:color="auto" w:fill="FFFFFF"/>
-        </w:rPr>
-        <w:t>(</w:t>
-      </w:r>
-      <w:proofErr w:type="gramEnd"/>
-      <w:r>
-        <w:rPr>
-          <w:shd w:val="pct15" w:color="auto" w:fill="FFFFFF"/>
-        </w:rPr>
-        <w:t>"order_breakdown.xlsx", index=False)</w:t>
-      </w:r>
-    </w:p>
-    <w:p>
-      <w:pPr>
-        <w:pStyle w:val="ListParagraph"/>
-      </w:pPr>
-      <w:r>
-        <w:t xml:space="preserve">By default, pandas </w:t>
-      </w:r>
-      <w:proofErr w:type="gramStart"/>
-      <w:r>
-        <w:t>writes</w:t>
-      </w:r>
-      <w:proofErr w:type="gramEnd"/>
-      <w:r>
-        <w:t xml:space="preserve"> row numbers (the index) into the Excel file as the first column.</w:t>
+        <w:t>output_df.to_excel("order_breakdown.xlsx", index=False)</w:t>
+      </w:r>
+    </w:p>
+    <w:p>
+      <w:pPr>
+        <w:pStyle w:val="ListParagraph"/>
+      </w:pPr>
+      <w:r>
+        <w:t>By default, pandas writes row numbers (the index) into the Excel file as the first column.</w:t>
       </w:r>
     </w:p>
     <w:p>
@@ -312,34 +222,8 @@
       <w:pPr>
         <w:pStyle w:val="ListParagraph"/>
       </w:pPr>
-      <w:proofErr w:type="spellStart"/>
-      <w:r>
-        <w:t>date_str</w:t>
-      </w:r>
-      <w:proofErr w:type="spellEnd"/>
-      <w:r>
-        <w:t xml:space="preserve"> = </w:t>
-      </w:r>
-      <w:proofErr w:type="spellStart"/>
-      <w:r>
-        <w:t>datetime.now</w:t>
-      </w:r>
-      <w:proofErr w:type="spellEnd"/>
-      <w:r>
-        <w:t>(</w:t>
-      </w:r>
-      <w:proofErr w:type="gramStart"/>
-      <w:r>
-        <w:t>).</w:t>
-      </w:r>
-      <w:proofErr w:type="spellStart"/>
-      <w:r>
-        <w:t>strftime</w:t>
-      </w:r>
-      <w:proofErr w:type="spellEnd"/>
-      <w:proofErr w:type="gramEnd"/>
-      <w:r>
-        <w:t>("%Y-%m-%d")</w:t>
+      <w:r>
+        <w:t>date_str = datetime.now().strftime("%Y-%m-%d")</w:t>
       </w:r>
     </w:p>
     <w:p>
@@ -419,15 +303,7 @@
         <w:t>If I</w:t>
       </w:r>
       <w:r>
-        <w:t xml:space="preserve"> haven’t had the </w:t>
-      </w:r>
-      <w:proofErr w:type="gramStart"/>
-      <w:r>
-        <w:t>UI</w:t>
-      </w:r>
-      <w:proofErr w:type="gramEnd"/>
-      <w:r>
-        <w:t xml:space="preserve"> I could use this to make my user more comfortable </w:t>
+        <w:t xml:space="preserve"> haven’t had the UI I could use this to make my user more comfortable </w:t>
       </w:r>
       <w:r>
         <w:t>when selecting files.</w:t>
@@ -437,6 +313,21 @@
       <w:pPr>
         <w:ind w:left="720"/>
       </w:pPr>
+    </w:p>
+    <w:p>
+      <w:pPr>
+        <w:rPr>
+          <w:b/>
+          <w:bCs/>
+        </w:rPr>
+      </w:pPr>
+      <w:r>
+        <w:rPr>
+          <w:b/>
+          <w:bCs/>
+        </w:rPr>
+        <w:t>Backend Part</w:t>
+      </w:r>
     </w:p>
     <w:p>
       <w:pPr>
@@ -445,6 +336,393 @@
           <w:ilvl w:val="0"/>
           <w:numId w:val="1"/>
         </w:numPr>
+      </w:pPr>
+      <w:r>
+        <w:t xml:space="preserve">Using Fast API to improve the speed and receive more </w:t>
+      </w:r>
+      <w:r>
+        <w:t>requests</w:t>
+      </w:r>
+      <w:r>
+        <w:t xml:space="preserve"> in a short time</w:t>
+      </w:r>
+    </w:p>
+    <w:p>
+      <w:pPr>
+        <w:pStyle w:val="ListParagraph"/>
+        <w:numPr>
+          <w:ilvl w:val="0"/>
+          <w:numId w:val="1"/>
+        </w:numPr>
+      </w:pPr>
+      <w:r>
+        <w:t xml:space="preserve"> Build the virtual environment to isolate the project</w:t>
+      </w:r>
+    </w:p>
+    <w:p>
+      <w:pPr>
+        <w:pStyle w:val="ListParagraph"/>
+        <w:numPr>
+          <w:ilvl w:val="0"/>
+          <w:numId w:val="2"/>
+        </w:numPr>
+      </w:pPr>
+      <w:r>
+        <w:t xml:space="preserve">Especially </w:t>
+      </w:r>
+      <w:r>
+        <w:t>when using external packages like fastapi, pandas, openpyxl, e</w:t>
+      </w:r>
+      <w:r>
+        <w:t>tc.</w:t>
+      </w:r>
+    </w:p>
+    <w:p>
+      <w:pPr>
+        <w:pStyle w:val="ListParagraph"/>
+        <w:numPr>
+          <w:ilvl w:val="0"/>
+          <w:numId w:val="2"/>
+        </w:numPr>
+      </w:pPr>
+      <w:r>
+        <w:t>Maintain the dependencies cleaner</w:t>
+      </w:r>
+    </w:p>
+    <w:p>
+      <w:pPr>
+        <w:pStyle w:val="ListParagraph"/>
+        <w:numPr>
+          <w:ilvl w:val="1"/>
+          <w:numId w:val="2"/>
+        </w:numPr>
+      </w:pPr>
+      <w:r>
+        <w:t>You can freeze dependencies in requirements.txt and easily recreate it later.</w:t>
+      </w:r>
+    </w:p>
+    <w:p>
+      <w:pPr>
+        <w:pStyle w:val="ListParagraph"/>
+        <w:numPr>
+          <w:ilvl w:val="0"/>
+          <w:numId w:val="2"/>
+        </w:numPr>
+      </w:pPr>
+      <w:r>
+        <w:t>Activate:</w:t>
+      </w:r>
+    </w:p>
+    <w:p>
+      <w:pPr>
+        <w:pStyle w:val="ListParagraph"/>
+        <w:ind w:left="1440"/>
+        <w:rPr>
+          <w:shd w:val="pct15" w:color="auto" w:fill="FFFFFF"/>
+        </w:rPr>
+      </w:pPr>
+      <w:r>
+        <w:rPr>
+          <w:shd w:val="pct15" w:color="auto" w:fill="FFFFFF"/>
+        </w:rPr>
+        <w:t>venv\Scripts\activate</w:t>
+      </w:r>
+    </w:p>
+    <w:p>
+      <w:pPr>
+        <w:pStyle w:val="ListParagraph"/>
+        <w:ind w:left="1440"/>
+      </w:pPr>
+    </w:p>
+    <w:p>
+      <w:pPr>
+        <w:pStyle w:val="ListParagraph"/>
+        <w:numPr>
+          <w:ilvl w:val="0"/>
+          <w:numId w:val="2"/>
+        </w:numPr>
+      </w:pPr>
+      <w:r>
+        <w:t>Deactivate:</w:t>
+      </w:r>
+    </w:p>
+    <w:p>
+      <w:pPr>
+        <w:pStyle w:val="ListParagraph"/>
+        <w:ind w:firstLine="720"/>
+        <w:rPr>
+          <w:shd w:val="pct15" w:color="auto" w:fill="FFFFFF"/>
+        </w:rPr>
+      </w:pPr>
+      <w:r>
+        <w:rPr>
+          <w:shd w:val="pct15" w:color="auto" w:fill="FFFFFF"/>
+        </w:rPr>
+        <w:t>d</w:t>
+      </w:r>
+      <w:r>
+        <w:rPr>
+          <w:shd w:val="pct15" w:color="auto" w:fill="FFFFFF"/>
+        </w:rPr>
+        <w:t>eactivate</w:t>
+      </w:r>
+    </w:p>
+    <w:p>
+      <w:pPr>
+        <w:pStyle w:val="ListParagraph"/>
+        <w:numPr>
+          <w:ilvl w:val="0"/>
+          <w:numId w:val="2"/>
+        </w:numPr>
+      </w:pPr>
+      <w:r>
+        <w:t>Problem facing here</w:t>
+      </w:r>
+      <w:r>
+        <w:t xml:space="preserve">: </w:t>
+      </w:r>
+    </w:p>
+    <w:p>
+      <w:pPr>
+        <w:pStyle w:val="ListParagraph"/>
+        <w:ind w:left="1440"/>
+      </w:pPr>
+      <w:r>
+        <w:t>I got this error message after activating it venv\Scripts\activate :</w:t>
+      </w:r>
+    </w:p>
+    <w:p>
+      <w:pPr>
+        <w:pStyle w:val="ListParagraph"/>
+        <w:ind w:left="1440"/>
+      </w:pPr>
+    </w:p>
+    <w:p>
+      <w:pPr>
+        <w:pStyle w:val="ListParagraph"/>
+        <w:ind w:left="1440"/>
+      </w:pPr>
+      <w:r>
+        <w:lastRenderedPageBreak/>
+        <w:t xml:space="preserve"> File C:\Users\Ariel\OneDrive - FDG\FDG-Shipping server\Ariel\Projects\Automate_Correct_Form\venv\Scripts\Activate.ps1 cannot be loaded because running scripts is disabled on this system. For more information, see about_Execution_Policies at https:/go.microsoft.com/fwlink/?LinkID=135170. At line:1 char:1 + venv\Scripts\activate + ~~~~~~~~~~~~~~~~~~~~~ + CategoryInfo : SecurityError: (:) [], PSSecurityException + FullyQualifiedErrorId : UnauthorizedAccess</w:t>
+      </w:r>
+    </w:p>
+    <w:p>
+      <w:pPr>
+        <w:pStyle w:val="ListParagraph"/>
+        <w:ind w:left="1440"/>
+      </w:pPr>
+    </w:p>
+    <w:p>
+      <w:pPr>
+        <w:pStyle w:val="ListParagraph"/>
+        <w:ind w:left="1440"/>
+      </w:pPr>
+      <w:r>
+        <w:t xml:space="preserve">Solution: </w:t>
+      </w:r>
+    </w:p>
+    <w:p>
+      <w:pPr>
+        <w:pStyle w:val="ListParagraph"/>
+        <w:ind w:left="1440"/>
+      </w:pPr>
+      <w:r>
+        <w:drawing>
+          <wp:inline distT="0" distB="0" distL="0" distR="0" wp14:anchorId="087AA39D" wp14:editId="7987CE05">
+            <wp:extent cx="5943600" cy="3596005"/>
+            <wp:effectExtent l="0" t="0" r="0" b="4445"/>
+            <wp:docPr id="1174975382" name="Picture 1" descr="A screenshot of a computer&#10;&#10;AI-generated content may be incorrect."/>
+            <wp:cNvGraphicFramePr>
+              <a:graphicFrameLocks xmlns:a="http://schemas.openxmlformats.org/drawingml/2006/main" noChangeAspect="1"/>
+            </wp:cNvGraphicFramePr>
+            <a:graphic xmlns:a="http://schemas.openxmlformats.org/drawingml/2006/main">
+              <a:graphicData uri="http://schemas.openxmlformats.org/drawingml/2006/picture">
+                <pic:pic xmlns:pic="http://schemas.openxmlformats.org/drawingml/2006/picture">
+                  <pic:nvPicPr>
+                    <pic:cNvPr id="1174975382" name="Picture 1" descr="A screenshot of a computer&#10;&#10;AI-generated content may be incorrect."/>
+                    <pic:cNvPicPr/>
+                  </pic:nvPicPr>
+                  <pic:blipFill>
+                    <a:blip r:embed="rId7"/>
+                    <a:stretch>
+                      <a:fillRect/>
+                    </a:stretch>
+                  </pic:blipFill>
+                  <pic:spPr>
+                    <a:xfrm>
+                      <a:off x="0" y="0"/>
+                      <a:ext cx="5943600" cy="3596005"/>
+                    </a:xfrm>
+                    <a:prstGeom prst="rect">
+                      <a:avLst/>
+                    </a:prstGeom>
+                  </pic:spPr>
+                </pic:pic>
+              </a:graphicData>
+            </a:graphic>
+          </wp:inline>
+        </w:drawing>
+      </w:r>
+    </w:p>
+    <w:p>
+      <w:pPr>
+        <w:rPr>
+          <w:shd w:val="pct15" w:color="auto" w:fill="FFFFFF"/>
+        </w:rPr>
+      </w:pPr>
+    </w:p>
+    <w:p>
+      <w:pPr>
+        <w:pStyle w:val="ListParagraph"/>
+        <w:numPr>
+          <w:ilvl w:val="0"/>
+          <w:numId w:val="1"/>
+        </w:numPr>
+      </w:pPr>
+      <w:r>
+        <w:rPr>
+          <w:rFonts w:hint="eastAsia"/>
+        </w:rPr>
+        <w:t>Since</w:t>
+      </w:r>
+      <w:r>
+        <w:rPr>
+          <w:rFonts w:hint="eastAsia"/>
+        </w:rPr>
+        <w:t xml:space="preserve"> I just </w:t>
+      </w:r>
+      <w:r>
+        <w:t xml:space="preserve">moved </w:t>
+      </w:r>
+      <w:r>
+        <w:rPr>
+          <w:rFonts w:hint="eastAsia"/>
+        </w:rPr>
+        <w:t>my</w:t>
+      </w:r>
+      <w:r>
+        <w:t xml:space="preserve"> backend files into a backend/ folder, so now </w:t>
+      </w:r>
+      <w:r>
+        <w:rPr>
+          <w:rFonts w:hint="eastAsia"/>
+        </w:rPr>
+        <w:t>my</w:t>
+      </w:r>
+      <w:r>
+        <w:t xml:space="preserve"> main app file is at:</w:t>
+      </w:r>
+    </w:p>
+    <w:p>
+      <w:pPr>
+        <w:pStyle w:val="ListParagraph"/>
+      </w:pPr>
+      <w:r>
+        <w:t>backend/main.py</w:t>
+      </w:r>
+      <w:r>
+        <w:br/>
+      </w:r>
+      <w:r>
+        <w:rPr>
+          <w:rFonts w:hint="eastAsia"/>
+        </w:rPr>
+        <w:t xml:space="preserve">So I need to </w:t>
+      </w:r>
+      <w:r>
+        <w:rPr>
+          <w:rFonts w:hint="eastAsia"/>
+        </w:rPr>
+        <w:t>r</w:t>
+      </w:r>
+      <w:r>
+        <w:t>un Uvicorn from outside the backend/ folder, and point it to the module correctly:</w:t>
+      </w:r>
+    </w:p>
+    <w:p>
+      <w:pPr>
+        <w:pStyle w:val="ListParagraph"/>
+      </w:pPr>
+      <w:r>
+        <w:rPr>
+          <w:shd w:val="pct15" w:color="auto" w:fill="FFFFFF"/>
+        </w:rPr>
+        <w:t xml:space="preserve">uvicorn backend.main:app </w:t>
+      </w:r>
+      <w:r>
+        <w:rPr>
+          <w:shd w:val="pct15" w:color="auto" w:fill="FFFFFF"/>
+        </w:rPr>
+        <w:t>–</w:t>
+      </w:r>
+      <w:r>
+        <w:rPr>
+          <w:shd w:val="pct15" w:color="auto" w:fill="FFFFFF"/>
+        </w:rPr>
+        <w:t>reload</w:t>
+      </w:r>
+    </w:p>
+    <w:p>
+      <w:pPr>
+        <w:pStyle w:val="ListParagraph"/>
+        <w:rPr>
+          <w:rFonts w:hint="eastAsia"/>
+          <w:shd w:val="pct15" w:color="auto" w:fill="FFFFFF"/>
+        </w:rPr>
+      </w:pPr>
+      <w:r>
+        <w:rPr>
+          <w:shd w:val="pct15" w:color="auto" w:fill="FFFFFF"/>
+        </w:rPr>
+        <w:lastRenderedPageBreak/>
+        <w:drawing>
+          <wp:inline distT="0" distB="0" distL="0" distR="0" wp14:anchorId="5981B089" wp14:editId="5C22DCBE">
+            <wp:extent cx="5105400" cy="964733"/>
+            <wp:effectExtent l="0" t="0" r="0" b="6985"/>
+            <wp:docPr id="538179113" name="Picture 1" descr="A black background with white text&#10;&#10;AI-generated content may be incorrect."/>
+            <wp:cNvGraphicFramePr>
+              <a:graphicFrameLocks xmlns:a="http://schemas.openxmlformats.org/drawingml/2006/main" noChangeAspect="1"/>
+            </wp:cNvGraphicFramePr>
+            <a:graphic xmlns:a="http://schemas.openxmlformats.org/drawingml/2006/main">
+              <a:graphicData uri="http://schemas.openxmlformats.org/drawingml/2006/picture">
+                <pic:pic xmlns:pic="http://schemas.openxmlformats.org/drawingml/2006/picture">
+                  <pic:nvPicPr>
+                    <pic:cNvPr id="538179113" name="Picture 1" descr="A black background with white text&#10;&#10;AI-generated content may be incorrect."/>
+                    <pic:cNvPicPr/>
+                  </pic:nvPicPr>
+                  <pic:blipFill>
+                    <a:blip r:embed="rId8"/>
+                    <a:stretch>
+                      <a:fillRect/>
+                    </a:stretch>
+                  </pic:blipFill>
+                  <pic:spPr>
+                    <a:xfrm>
+                      <a:off x="0" y="0"/>
+                      <a:ext cx="5128784" cy="969152"/>
+                    </a:xfrm>
+                    <a:prstGeom prst="rect">
+                      <a:avLst/>
+                    </a:prstGeom>
+                  </pic:spPr>
+                </pic:pic>
+              </a:graphicData>
+            </a:graphic>
+          </wp:inline>
+        </w:drawing>
+      </w:r>
+    </w:p>
+    <w:p>
+      <w:pPr>
+        <w:pStyle w:val="ListParagraph"/>
+        <w:numPr>
+          <w:ilvl w:val="0"/>
+          <w:numId w:val="1"/>
+        </w:numPr>
+        <w:rPr>
+          <w:rFonts w:hint="eastAsia"/>
+        </w:rPr>
       </w:pPr>
     </w:p>
     <w:sectPr>
@@ -586,7 +864,7 @@
         <w:rFonts w:ascii="Wingdings" w:eastAsiaTheme="minorEastAsia" w:hAnsi="Wingdings" w:cstheme="minorBidi" w:hint="default"/>
       </w:rPr>
     </w:lvl>
-    <w:lvl w:ilvl="1" w:tplc="04090003" w:tentative="1">
+    <w:lvl w:ilvl="1" w:tplc="04090003">
       <w:start w:val="1"/>
       <w:numFmt w:val="bullet"/>
       <w:lvlText w:val="o"/>

</xml_diff>

<commit_message>
Add sample and change for color grouping
</commit_message>
<xml_diff>
--- a/notes.docx
+++ b/notes.docx
@@ -649,6 +649,12 @@
           <w:shd w:val="pct15" w:color="auto" w:fill="FFFFFF"/>
         </w:rPr>
         <w:t xml:space="preserve">uvicorn backend.main:app </w:t>
+      </w:r>
+      <w:r>
+        <w:rPr>
+          <w:shd w:val="pct15" w:color="auto" w:fill="FFFFFF"/>
+        </w:rPr>
+        <w:t>-</w:t>
       </w:r>
       <w:r>
         <w:rPr>

</xml_diff>

<commit_message>
Add frontend and .gitignore for the whole project
</commit_message>
<xml_diff>
--- a/notes.docx
+++ b/notes.docx
@@ -154,6 +154,9 @@
         <w:pStyle w:val="ListParagraph"/>
       </w:pPr>
       <w:r>
+        <w:rPr>
+          <w:noProof/>
+        </w:rPr>
         <w:drawing>
           <wp:inline distT="0" distB="0" distL="0" distR="0" wp14:anchorId="31F44294" wp14:editId="36972439">
             <wp:extent cx="4914900" cy="2719473"/>
@@ -232,6 +235,9 @@
         <w:tab/>
       </w:r>
       <w:r>
+        <w:rPr>
+          <w:noProof/>
+        </w:rPr>
         <w:drawing>
           <wp:inline distT="0" distB="0" distL="0" distR="0" wp14:anchorId="33B8409C" wp14:editId="12C0DCC3">
             <wp:extent cx="5419725" cy="3102445"/>
@@ -423,6 +429,7 @@
       </w:pPr>
       <w:r>
         <w:rPr>
+          <w:highlight w:val="yellow"/>
           <w:shd w:val="pct15" w:color="auto" w:fill="FFFFFF"/>
         </w:rPr>
         <w:t>venv\Scripts\activate</w:t>
@@ -528,6 +535,34 @@
         <w:ind w:left="1440"/>
       </w:pPr>
       <w:r>
+        <w:t>Run this line of code first:</w:t>
+      </w:r>
+    </w:p>
+    <w:p>
+      <w:pPr>
+        <w:pStyle w:val="ListParagraph"/>
+        <w:ind w:left="1440"/>
+        <w:rPr>
+          <w:shd w:val="pct15" w:color="auto" w:fill="FFFFFF"/>
+        </w:rPr>
+      </w:pPr>
+      <w:r>
+        <w:rPr>
+          <w:highlight w:val="yellow"/>
+          <w:shd w:val="pct15" w:color="auto" w:fill="FFFFFF"/>
+        </w:rPr>
+        <w:t>Set-ExecutionPolicy -ExecutionPolicy RemoteSigned -Scope Process</w:t>
+      </w:r>
+    </w:p>
+    <w:p>
+      <w:pPr>
+        <w:pStyle w:val="ListParagraph"/>
+        <w:ind w:left="1440"/>
+      </w:pPr>
+      <w:r>
+        <w:rPr>
+          <w:noProof/>
+        </w:rPr>
         <w:drawing>
           <wp:inline distT="0" distB="0" distL="0" distR="0" wp14:anchorId="087AA39D" wp14:editId="7987CE05">
             <wp:extent cx="5943600" cy="3596005"/>
@@ -646,39 +681,36 @@
       </w:pPr>
       <w:r>
         <w:rPr>
+          <w:highlight w:val="yellow"/>
           <w:shd w:val="pct15" w:color="auto" w:fill="FFFFFF"/>
         </w:rPr>
         <w:t xml:space="preserve">uvicorn backend.main:app </w:t>
       </w:r>
       <w:r>
         <w:rPr>
+          <w:highlight w:val="yellow"/>
           <w:shd w:val="pct15" w:color="auto" w:fill="FFFFFF"/>
         </w:rPr>
         <w:t>-</w:t>
       </w:r>
       <w:r>
         <w:rPr>
+          <w:highlight w:val="yellow"/>
           <w:shd w:val="pct15" w:color="auto" w:fill="FFFFFF"/>
         </w:rPr>
-        <w:t>–</w:t>
-      </w:r>
-      <w:r>
+        <w:t>–reload</w:t>
+      </w:r>
+    </w:p>
+    <w:p>
+      <w:pPr>
+        <w:pStyle w:val="ListParagraph"/>
         <w:rPr>
           <w:shd w:val="pct15" w:color="auto" w:fill="FFFFFF"/>
         </w:rPr>
-        <w:t>reload</w:t>
-      </w:r>
-    </w:p>
-    <w:p>
-      <w:pPr>
-        <w:pStyle w:val="ListParagraph"/>
-        <w:rPr>
-          <w:rFonts w:hint="eastAsia"/>
-          <w:shd w:val="pct15" w:color="auto" w:fill="FFFFFF"/>
-        </w:rPr>
-      </w:pPr>
-      <w:r>
-        <w:rPr>
+      </w:pPr>
+      <w:r>
+        <w:rPr>
+          <w:noProof/>
           <w:shd w:val="pct15" w:color="auto" w:fill="FFFFFF"/>
         </w:rPr>
         <w:lastRenderedPageBreak/>
@@ -726,9 +758,6 @@
           <w:ilvl w:val="0"/>
           <w:numId w:val="1"/>
         </w:numPr>
-        <w:rPr>
-          <w:rFonts w:hint="eastAsia"/>
-        </w:rPr>
       </w:pPr>
     </w:p>
     <w:sectPr>
@@ -1579,6 +1608,7 @@
   <w:style w:type="character" w:default="1" w:styleId="DefaultParagraphFont">
     <w:name w:val="Default Paragraph Font"/>
     <w:uiPriority w:val="1"/>
+    <w:semiHidden/>
     <w:unhideWhenUsed/>
   </w:style>
   <w:style w:type="table" w:default="1" w:styleId="TableNormal">

</xml_diff>

<commit_message>
Solve CORS issue and connect between frontend and backend
</commit_message>
<xml_diff>
--- a/notes.docx
+++ b/notes.docx
@@ -26,9 +26,11 @@
       <w:r>
         <w:t xml:space="preserve">Using </w:t>
       </w:r>
+      <w:proofErr w:type="spellStart"/>
       <w:r>
         <w:t>openpyxl</w:t>
       </w:r>
+      <w:proofErr w:type="spellEnd"/>
     </w:p>
     <w:p>
       <w:pPr>
@@ -38,8 +40,13 @@
           <w:numId w:val="1"/>
         </w:numPr>
       </w:pPr>
-      <w:r>
-        <w:t>openpyxl is a Python library used to read and write Excel files (.xlsx)</w:t>
+      <w:proofErr w:type="spellStart"/>
+      <w:r>
+        <w:t>openpyxl</w:t>
+      </w:r>
+      <w:proofErr w:type="spellEnd"/>
+      <w:r>
+        <w:t xml:space="preserve"> is a Python library used to read and write Excel files (.xlsx)</w:t>
       </w:r>
     </w:p>
     <w:p>
@@ -51,13 +58,53 @@
         </w:numPr>
       </w:pPr>
       <w:r>
-        <w:t>We used open</w:t>
-      </w:r>
-      <w:r>
-        <w:t xml:space="preserve">pyxl here because </w:t>
-      </w:r>
-      <w:r>
-        <w:t>pandas doesn’t handle Excel writing directly — it needs a library like openpyxl (for .xlsx) or xlsxwriter to actually write the file.</w:t>
+        <w:t xml:space="preserve">We used </w:t>
+      </w:r>
+      <w:proofErr w:type="spellStart"/>
+      <w:r>
+        <w:t>open</w:t>
+      </w:r>
+      <w:r>
+        <w:t>pyxl</w:t>
+      </w:r>
+      <w:proofErr w:type="spellEnd"/>
+      <w:r>
+        <w:t xml:space="preserve"> here because </w:t>
+      </w:r>
+      <w:r>
+        <w:t xml:space="preserve">pandas </w:t>
+      </w:r>
+      <w:proofErr w:type="gramStart"/>
+      <w:r>
+        <w:t>doesn’t</w:t>
+      </w:r>
+      <w:proofErr w:type="gramEnd"/>
+      <w:r>
+        <w:t xml:space="preserve"> handle Excel writing directly — it needs a library like </w:t>
+      </w:r>
+      <w:proofErr w:type="spellStart"/>
+      <w:r>
+        <w:t>openpyxl</w:t>
+      </w:r>
+      <w:proofErr w:type="spellEnd"/>
+      <w:r>
+        <w:t xml:space="preserve"> (for .xlsx) or </w:t>
+      </w:r>
+      <w:proofErr w:type="spellStart"/>
+      <w:r>
+        <w:t>xlsxwriter</w:t>
+      </w:r>
+      <w:proofErr w:type="spellEnd"/>
+      <w:r>
+        <w:t xml:space="preserve"> to </w:t>
+      </w:r>
+      <w:proofErr w:type="gramStart"/>
+      <w:r>
+        <w:t>actually write</w:t>
+      </w:r>
+      <w:proofErr w:type="gramEnd"/>
+      <w:r>
+        <w:t xml:space="preserve"> the file.</w:t>
       </w:r>
       <w:r>
         <w:br/>
@@ -83,8 +130,21 @@
         <w:pStyle w:val="ListParagraph"/>
         <w:ind w:left="1440"/>
       </w:pPr>
-      <w:r>
-        <w:t>openpyxl = actually saves your spreadsheet to .xlsx</w:t>
+      <w:proofErr w:type="spellStart"/>
+      <w:r>
+        <w:t>openpyxl</w:t>
+      </w:r>
+      <w:proofErr w:type="spellEnd"/>
+      <w:r>
+        <w:t xml:space="preserve"> = </w:t>
+      </w:r>
+      <w:proofErr w:type="gramStart"/>
+      <w:r>
+        <w:t>actually saves</w:t>
+      </w:r>
+      <w:proofErr w:type="gramEnd"/>
+      <w:r>
+        <w:t xml:space="preserve"> your spreadsheet to .xlsx</w:t>
       </w:r>
     </w:p>
     <w:p/>
@@ -107,19 +167,49 @@
           <w:shd w:val="pct15" w:color="auto" w:fill="FFFFFF"/>
         </w:rPr>
       </w:pPr>
-      <w:r>
-        <w:rPr>
-          <w:shd w:val="pct15" w:color="auto" w:fill="FFFFFF"/>
-        </w:rPr>
-        <w:t>output_df.to_excel("order_breakdown.xlsx", index=False)</w:t>
-      </w:r>
-    </w:p>
-    <w:p>
-      <w:pPr>
-        <w:pStyle w:val="ListParagraph"/>
-      </w:pPr>
-      <w:r>
-        <w:t>By default, pandas writes row numbers (the index) into the Excel file as the first column.</w:t>
+      <w:proofErr w:type="spellStart"/>
+      <w:r>
+        <w:rPr>
+          <w:shd w:val="pct15" w:color="auto" w:fill="FFFFFF"/>
+        </w:rPr>
+        <w:t>output_df.to_</w:t>
+      </w:r>
+      <w:proofErr w:type="gramStart"/>
+      <w:r>
+        <w:rPr>
+          <w:shd w:val="pct15" w:color="auto" w:fill="FFFFFF"/>
+        </w:rPr>
+        <w:t>excel</w:t>
+      </w:r>
+      <w:proofErr w:type="spellEnd"/>
+      <w:r>
+        <w:rPr>
+          <w:shd w:val="pct15" w:color="auto" w:fill="FFFFFF"/>
+        </w:rPr>
+        <w:t>(</w:t>
+      </w:r>
+      <w:proofErr w:type="gramEnd"/>
+      <w:r>
+        <w:rPr>
+          <w:shd w:val="pct15" w:color="auto" w:fill="FFFFFF"/>
+        </w:rPr>
+        <w:t>"order_breakdown.xlsx", index=False)</w:t>
+      </w:r>
+    </w:p>
+    <w:p>
+      <w:pPr>
+        <w:pStyle w:val="ListParagraph"/>
+      </w:pPr>
+      <w:r>
+        <w:t xml:space="preserve">By default, pandas </w:t>
+      </w:r>
+      <w:proofErr w:type="gramStart"/>
+      <w:r>
+        <w:t>writes</w:t>
+      </w:r>
+      <w:proofErr w:type="gramEnd"/>
+      <w:r>
+        <w:t xml:space="preserve"> row numbers (the index) into the Excel file as the first column.</w:t>
       </w:r>
     </w:p>
     <w:p>
@@ -225,8 +315,34 @@
       <w:pPr>
         <w:pStyle w:val="ListParagraph"/>
       </w:pPr>
-      <w:r>
-        <w:t>date_str = datetime.now().strftime("%Y-%m-%d")</w:t>
+      <w:proofErr w:type="spellStart"/>
+      <w:r>
+        <w:t>date_str</w:t>
+      </w:r>
+      <w:proofErr w:type="spellEnd"/>
+      <w:r>
+        <w:t xml:space="preserve"> = </w:t>
+      </w:r>
+      <w:proofErr w:type="spellStart"/>
+      <w:r>
+        <w:t>datetime.now</w:t>
+      </w:r>
+      <w:proofErr w:type="spellEnd"/>
+      <w:r>
+        <w:t>(</w:t>
+      </w:r>
+      <w:proofErr w:type="gramStart"/>
+      <w:r>
+        <w:t>).</w:t>
+      </w:r>
+      <w:proofErr w:type="spellStart"/>
+      <w:r>
+        <w:t>strftime</w:t>
+      </w:r>
+      <w:proofErr w:type="spellEnd"/>
+      <w:proofErr w:type="gramEnd"/>
+      <w:r>
+        <w:t>("%Y-%m-%d")</w:t>
       </w:r>
     </w:p>
     <w:p>
@@ -309,7 +425,15 @@
         <w:t>If I</w:t>
       </w:r>
       <w:r>
-        <w:t xml:space="preserve"> haven’t had the UI I could use this to make my user more comfortable </w:t>
+        <w:t xml:space="preserve"> haven’t had the </w:t>
+      </w:r>
+      <w:proofErr w:type="gramStart"/>
+      <w:r>
+        <w:t>UI</w:t>
+      </w:r>
+      <w:proofErr w:type="gramEnd"/>
+      <w:r>
+        <w:t xml:space="preserve"> I could use this to make my user more comfortable </w:t>
       </w:r>
       <w:r>
         <w:t>when selecting files.</w:t>
@@ -377,7 +501,23 @@
         <w:t xml:space="preserve">Especially </w:t>
       </w:r>
       <w:r>
-        <w:t>when using external packages like fastapi, pandas, openpyxl, e</w:t>
+        <w:t xml:space="preserve">when using external packages like </w:t>
+      </w:r>
+      <w:proofErr w:type="spellStart"/>
+      <w:r>
+        <w:t>fastapi</w:t>
+      </w:r>
+      <w:proofErr w:type="spellEnd"/>
+      <w:r>
+        <w:t xml:space="preserve">, pandas, </w:t>
+      </w:r>
+      <w:proofErr w:type="spellStart"/>
+      <w:r>
+        <w:t>openpyxl</w:t>
+      </w:r>
+      <w:proofErr w:type="spellEnd"/>
+      <w:r>
+        <w:t>, e</w:t>
       </w:r>
       <w:r>
         <w:t>tc.</w:t>
@@ -427,12 +567,21 @@
           <w:shd w:val="pct15" w:color="auto" w:fill="FFFFFF"/>
         </w:rPr>
       </w:pPr>
+      <w:proofErr w:type="spellStart"/>
       <w:r>
         <w:rPr>
           <w:highlight w:val="yellow"/>
           <w:shd w:val="pct15" w:color="auto" w:fill="FFFFFF"/>
         </w:rPr>
-        <w:t>venv\Scripts\activate</w:t>
+        <w:t>venv</w:t>
+      </w:r>
+      <w:proofErr w:type="spellEnd"/>
+      <w:r>
+        <w:rPr>
+          <w:highlight w:val="yellow"/>
+          <w:shd w:val="pct15" w:color="auto" w:fill="FFFFFF"/>
+        </w:rPr>
+        <w:t>\Scripts\activate</w:t>
       </w:r>
     </w:p>
     <w:p>
@@ -495,8 +644,18 @@
         <w:ind w:left="1440"/>
       </w:pPr>
       <w:r>
-        <w:t>I got this error message after activating it venv\Scripts\activate :</w:t>
-      </w:r>
+        <w:t xml:space="preserve">I got this error message after activating it </w:t>
+      </w:r>
+      <w:proofErr w:type="spellStart"/>
+      <w:r>
+        <w:t>venv</w:t>
+      </w:r>
+      <w:proofErr w:type="spellEnd"/>
+      <w:proofErr w:type="gramStart"/>
+      <w:r>
+        <w:t>\Scripts\activate :</w:t>
+      </w:r>
+      <w:proofErr w:type="gramEnd"/>
     </w:p>
     <w:p>
       <w:pPr>
@@ -511,7 +670,76 @@
       </w:pPr>
       <w:r>
         <w:lastRenderedPageBreak/>
-        <w:t xml:space="preserve"> File C:\Users\Ariel\OneDrive - FDG\FDG-Shipping server\Ariel\Projects\Automate_Correct_Form\venv\Scripts\Activate.ps1 cannot be loaded because running scripts is disabled on this system. For more information, see about_Execution_Policies at https:/go.microsoft.com/fwlink/?LinkID=135170. At line:1 char:1 + venv\Scripts\activate + ~~~~~~~~~~~~~~~~~~~~~ + CategoryInfo : SecurityError: (:) [], PSSecurityException + FullyQualifiedErrorId : UnauthorizedAccess</w:t>
+        <w:t xml:space="preserve"> File C:\Users\Ariel\OneDrive - FDG\FDG-Shipping server\Ariel\Projects\Automate_Correct_Form\venv\Scripts\Activate.ps1 cannot be loaded because running scripts is disabled on this system. For more information, see </w:t>
+      </w:r>
+      <w:proofErr w:type="spellStart"/>
+      <w:r>
+        <w:t>about_Execution_Policies</w:t>
+      </w:r>
+      <w:proofErr w:type="spellEnd"/>
+      <w:r>
+        <w:t xml:space="preserve"> at https:/go.microsoft.com/</w:t>
+      </w:r>
+      <w:proofErr w:type="spellStart"/>
+      <w:r>
+        <w:t>fwlink</w:t>
+      </w:r>
+      <w:proofErr w:type="spellEnd"/>
+      <w:r>
+        <w:t>/?</w:t>
+      </w:r>
+      <w:proofErr w:type="spellStart"/>
+      <w:r>
+        <w:t>LinkID</w:t>
+      </w:r>
+      <w:proofErr w:type="spellEnd"/>
+      <w:r>
+        <w:t xml:space="preserve">=135170. At line:1 char:1 + </w:t>
+      </w:r>
+      <w:proofErr w:type="spellStart"/>
+      <w:r>
+        <w:t>venv</w:t>
+      </w:r>
+      <w:proofErr w:type="spellEnd"/>
+      <w:r>
+        <w:t xml:space="preserve">\Scripts\activate + ~~~~~~~~~~~~~~~~~~~~~ + </w:t>
+      </w:r>
+      <w:proofErr w:type="gramStart"/>
+      <w:r>
+        <w:t>CategoryInfo :</w:t>
+      </w:r>
+      <w:proofErr w:type="gramEnd"/>
+      <w:r>
+        <w:t xml:space="preserve"> </w:t>
+      </w:r>
+      <w:proofErr w:type="spellStart"/>
+      <w:r>
+        <w:t>SecurityError</w:t>
+      </w:r>
+      <w:proofErr w:type="spellEnd"/>
+      <w:r>
+        <w:t xml:space="preserve">: (:) [], </w:t>
+      </w:r>
+      <w:proofErr w:type="spellStart"/>
+      <w:r>
+        <w:t>PSSecurityException</w:t>
+      </w:r>
+      <w:proofErr w:type="spellEnd"/>
+      <w:r>
+        <w:t xml:space="preserve"> + </w:t>
+      </w:r>
+      <w:proofErr w:type="spellStart"/>
+      <w:proofErr w:type="gramStart"/>
+      <w:r>
+        <w:t>FullyQualifiedErrorId</w:t>
+      </w:r>
+      <w:proofErr w:type="spellEnd"/>
+      <w:r>
+        <w:t xml:space="preserve"> :</w:t>
+      </w:r>
+      <w:proofErr w:type="gramEnd"/>
+      <w:r>
+        <w:t xml:space="preserve"> UnauthorizedAccess</w:t>
       </w:r>
     </w:p>
     <w:p>
@@ -551,7 +779,55 @@
           <w:highlight w:val="yellow"/>
           <w:shd w:val="pct15" w:color="auto" w:fill="FFFFFF"/>
         </w:rPr>
-        <w:t>Set-ExecutionPolicy -ExecutionPolicy RemoteSigned -Scope Process</w:t>
+        <w:t>Set-</w:t>
+      </w:r>
+      <w:proofErr w:type="spellStart"/>
+      <w:r>
+        <w:rPr>
+          <w:highlight w:val="yellow"/>
+          <w:shd w:val="pct15" w:color="auto" w:fill="FFFFFF"/>
+        </w:rPr>
+        <w:t>ExecutionPolicy</w:t>
+      </w:r>
+      <w:proofErr w:type="spellEnd"/>
+      <w:r>
+        <w:rPr>
+          <w:highlight w:val="yellow"/>
+          <w:shd w:val="pct15" w:color="auto" w:fill="FFFFFF"/>
+        </w:rPr>
+        <w:t xml:space="preserve"> -</w:t>
+      </w:r>
+      <w:proofErr w:type="spellStart"/>
+      <w:r>
+        <w:rPr>
+          <w:highlight w:val="yellow"/>
+          <w:shd w:val="pct15" w:color="auto" w:fill="FFFFFF"/>
+        </w:rPr>
+        <w:t>ExecutionPolicy</w:t>
+      </w:r>
+      <w:proofErr w:type="spellEnd"/>
+      <w:r>
+        <w:rPr>
+          <w:highlight w:val="yellow"/>
+          <w:shd w:val="pct15" w:color="auto" w:fill="FFFFFF"/>
+        </w:rPr>
+        <w:t xml:space="preserve"> </w:t>
+      </w:r>
+      <w:proofErr w:type="spellStart"/>
+      <w:r>
+        <w:rPr>
+          <w:highlight w:val="yellow"/>
+          <w:shd w:val="pct15" w:color="auto" w:fill="FFFFFF"/>
+        </w:rPr>
+        <w:t>RemoteSigned</w:t>
+      </w:r>
+      <w:proofErr w:type="spellEnd"/>
+      <w:r>
+        <w:rPr>
+          <w:highlight w:val="yellow"/>
+          <w:shd w:val="pct15" w:color="auto" w:fill="FFFFFF"/>
+        </w:rPr>
+        <w:t xml:space="preserve"> -Scope Process</w:t>
       </w:r>
     </w:p>
     <w:p>
@@ -637,7 +913,15 @@
         <w:t>my</w:t>
       </w:r>
       <w:r>
-        <w:t xml:space="preserve"> backend files into a backend/ folder, so now </w:t>
+        <w:t xml:space="preserve"> backend files into a backend/ folder</w:t>
+      </w:r>
+      <w:proofErr w:type="gramStart"/>
+      <w:r>
+        <w:t>, so</w:t>
+      </w:r>
+      <w:proofErr w:type="gramEnd"/>
+      <w:r>
+        <w:t xml:space="preserve"> now </w:t>
       </w:r>
       <w:r>
         <w:rPr>
@@ -672,19 +956,61 @@
         <w:t>r</w:t>
       </w:r>
       <w:r>
-        <w:t>un Uvicorn from outside the backend/ folder, and point it to the module correctly:</w:t>
-      </w:r>
-    </w:p>
-    <w:p>
-      <w:pPr>
-        <w:pStyle w:val="ListParagraph"/>
-      </w:pPr>
+        <w:t xml:space="preserve">un </w:t>
+      </w:r>
+      <w:proofErr w:type="spellStart"/>
+      <w:r>
+        <w:t>Uvicorn</w:t>
+      </w:r>
+      <w:proofErr w:type="spellEnd"/>
+      <w:r>
+        <w:t xml:space="preserve"> from outside the backend/ folder, and point it to the module correctly:</w:t>
+      </w:r>
+    </w:p>
+    <w:p>
+      <w:pPr>
+        <w:pStyle w:val="ListParagraph"/>
+      </w:pPr>
+      <w:proofErr w:type="spellStart"/>
       <w:r>
         <w:rPr>
           <w:highlight w:val="yellow"/>
           <w:shd w:val="pct15" w:color="auto" w:fill="FFFFFF"/>
         </w:rPr>
-        <w:t xml:space="preserve">uvicorn backend.main:app </w:t>
+        <w:t>uvicorn</w:t>
+      </w:r>
+      <w:proofErr w:type="spellEnd"/>
+      <w:r>
+        <w:rPr>
+          <w:highlight w:val="yellow"/>
+          <w:shd w:val="pct15" w:color="auto" w:fill="FFFFFF"/>
+        </w:rPr>
+        <w:t xml:space="preserve"> </w:t>
+      </w:r>
+      <w:proofErr w:type="spellStart"/>
+      <w:proofErr w:type="gramStart"/>
+      <w:r>
+        <w:rPr>
+          <w:highlight w:val="yellow"/>
+          <w:shd w:val="pct15" w:color="auto" w:fill="FFFFFF"/>
+        </w:rPr>
+        <w:t>backend.main</w:t>
+      </w:r>
+      <w:proofErr w:type="gramEnd"/>
+      <w:r>
+        <w:rPr>
+          <w:highlight w:val="yellow"/>
+          <w:shd w:val="pct15" w:color="auto" w:fill="FFFFFF"/>
+        </w:rPr>
+        <w:t>:app</w:t>
+      </w:r>
+      <w:proofErr w:type="spellEnd"/>
+      <w:r>
+        <w:rPr>
+          <w:highlight w:val="yellow"/>
+          <w:shd w:val="pct15" w:color="auto" w:fill="FFFFFF"/>
+        </w:rPr>
+        <w:t xml:space="preserve"> </w:t>
       </w:r>
       <w:r>
         <w:rPr>
@@ -754,12 +1080,572 @@
     <w:p>
       <w:pPr>
         <w:pStyle w:val="ListParagraph"/>
+        <w:rPr>
+          <w:shd w:val="pct15" w:color="auto" w:fill="FFFFFF"/>
+        </w:rPr>
+      </w:pPr>
+    </w:p>
+    <w:p>
+      <w:pPr>
+        <w:pStyle w:val="ListParagraph"/>
+        <w:rPr>
+          <w:shd w:val="pct15" w:color="auto" w:fill="FFFFFF"/>
+        </w:rPr>
+      </w:pPr>
+    </w:p>
+    <w:p>
+      <w:pPr>
+        <w:pStyle w:val="ListParagraph"/>
+        <w:numPr>
+          <w:ilvl w:val="1"/>
+          <w:numId w:val="3"/>
+        </w:numPr>
+      </w:pPr>
+      <w:r>
+        <w:t xml:space="preserve">To avoid CORS issues, you'll need to install and configure CORS in </w:t>
+      </w:r>
+      <w:proofErr w:type="spellStart"/>
+      <w:r>
+        <w:t>FastAPI</w:t>
+      </w:r>
+      <w:proofErr w:type="spellEnd"/>
+      <w:r>
+        <w:t>:</w:t>
+      </w:r>
+    </w:p>
+    <w:p>
+      <w:pPr>
+        <w:pStyle w:val="ListParagraph"/>
+        <w:numPr>
+          <w:ilvl w:val="2"/>
+          <w:numId w:val="3"/>
+        </w:numPr>
+      </w:pPr>
+      <w:r>
+        <w:t xml:space="preserve">First install: </w:t>
+      </w:r>
+    </w:p>
+    <w:p>
+      <w:pPr>
+        <w:pStyle w:val="ListParagraph"/>
+        <w:ind w:left="1260"/>
+      </w:pPr>
+      <w:r>
+        <w:t xml:space="preserve">pip install </w:t>
+      </w:r>
+      <w:proofErr w:type="spellStart"/>
+      <w:r>
+        <w:t>fastapi</w:t>
+      </w:r>
+      <w:proofErr w:type="spellEnd"/>
+      <w:r>
+        <w:t>[</w:t>
+      </w:r>
+      <w:proofErr w:type="gramStart"/>
+      <w:r>
+        <w:t>all]  #</w:t>
+      </w:r>
+      <w:proofErr w:type="gramEnd"/>
+      <w:r>
+        <w:t xml:space="preserve"> Includes CORS middleware</w:t>
+      </w:r>
+    </w:p>
+    <w:p>
+      <w:pPr>
+        <w:pStyle w:val="ListParagraph"/>
+        <w:ind w:left="1260"/>
+      </w:pPr>
+    </w:p>
+    <w:p>
+      <w:pPr>
+        <w:pStyle w:val="ListParagraph"/>
+        <w:numPr>
+          <w:ilvl w:val="2"/>
+          <w:numId w:val="3"/>
+        </w:numPr>
+      </w:pPr>
+      <w:r>
+        <w:t xml:space="preserve">And then </w:t>
+      </w:r>
+      <w:proofErr w:type="gramStart"/>
+      <w:r>
+        <w:t>add in</w:t>
+      </w:r>
+      <w:proofErr w:type="gramEnd"/>
+      <w:r>
+        <w:t xml:space="preserve"> your code:</w:t>
+      </w:r>
+    </w:p>
+    <w:p>
+      <w:pPr>
+        <w:ind w:left="1260"/>
+      </w:pPr>
+      <w:r>
+        <w:t xml:space="preserve">from </w:t>
+      </w:r>
+      <w:proofErr w:type="spellStart"/>
+      <w:proofErr w:type="gramStart"/>
+      <w:r>
+        <w:t>fastapi.middleware</w:t>
+      </w:r>
+      <w:proofErr w:type="gramEnd"/>
+      <w:r>
+        <w:t>.cors</w:t>
+      </w:r>
+      <w:proofErr w:type="spellEnd"/>
+      <w:r>
+        <w:t xml:space="preserve"> import CORSMiddleware</w:t>
+      </w:r>
+    </w:p>
+    <w:p>
+      <w:pPr>
+        <w:ind w:left="1260"/>
+      </w:pPr>
+    </w:p>
+    <w:p>
+      <w:pPr>
+        <w:ind w:left="1260"/>
+      </w:pPr>
+      <w:proofErr w:type="spellStart"/>
+      <w:r>
+        <w:t>app.add_</w:t>
+      </w:r>
+      <w:proofErr w:type="gramStart"/>
+      <w:r>
+        <w:t>middleware</w:t>
+      </w:r>
+      <w:proofErr w:type="spellEnd"/>
+      <w:r>
+        <w:t>(</w:t>
+      </w:r>
+      <w:proofErr w:type="gramEnd"/>
+    </w:p>
+    <w:p>
+      <w:pPr>
+        <w:ind w:left="1260"/>
+      </w:pPr>
+      <w:r>
+        <w:t xml:space="preserve">    CORSMiddleware,</w:t>
+      </w:r>
+    </w:p>
+    <w:p>
+      <w:pPr>
+        <w:ind w:left="1260"/>
+      </w:pPr>
+      <w:r>
+        <w:t xml:space="preserve">    </w:t>
+      </w:r>
+      <w:proofErr w:type="spellStart"/>
+      <w:r>
+        <w:t>allow_origins</w:t>
+      </w:r>
+      <w:proofErr w:type="spellEnd"/>
+      <w:r>
+        <w:t>=["http://localhost:3000"</w:t>
+      </w:r>
+      <w:proofErr w:type="gramStart"/>
+      <w:r>
+        <w:t>],  #</w:t>
+      </w:r>
+      <w:proofErr w:type="gramEnd"/>
+      <w:r>
+        <w:t xml:space="preserve"> or ["*"] for dev</w:t>
+      </w:r>
+    </w:p>
+    <w:p>
+      <w:pPr>
+        <w:ind w:left="1260"/>
+      </w:pPr>
+      <w:r>
+        <w:t xml:space="preserve">    </w:t>
+      </w:r>
+      <w:proofErr w:type="spellStart"/>
+      <w:r>
+        <w:t>allow_credentials</w:t>
+      </w:r>
+      <w:proofErr w:type="spellEnd"/>
+      <w:r>
+        <w:t>=True,</w:t>
+      </w:r>
+    </w:p>
+    <w:p>
+      <w:pPr>
+        <w:ind w:left="1260"/>
+      </w:pPr>
+      <w:r>
+        <w:t xml:space="preserve">    </w:t>
+      </w:r>
+      <w:proofErr w:type="spellStart"/>
+      <w:r>
+        <w:t>allow_methods</w:t>
+      </w:r>
+      <w:proofErr w:type="spellEnd"/>
+      <w:proofErr w:type="gramStart"/>
+      <w:r>
+        <w:t>=[</w:t>
+      </w:r>
+      <w:proofErr w:type="gramEnd"/>
+      <w:r>
+        <w:t>"*"],</w:t>
+      </w:r>
+    </w:p>
+    <w:p>
+      <w:pPr>
+        <w:ind w:left="1260"/>
+      </w:pPr>
+      <w:r>
+        <w:t xml:space="preserve">    </w:t>
+      </w:r>
+      <w:proofErr w:type="spellStart"/>
+      <w:r>
+        <w:t>allow_headers</w:t>
+      </w:r>
+      <w:proofErr w:type="spellEnd"/>
+      <w:proofErr w:type="gramStart"/>
+      <w:r>
+        <w:t>=[</w:t>
+      </w:r>
+      <w:proofErr w:type="gramEnd"/>
+      <w:r>
+        <w:t>"*"],</w:t>
+      </w:r>
+    </w:p>
+    <w:p>
+      <w:pPr>
+        <w:ind w:left="1260"/>
+      </w:pPr>
+      <w:r>
+        <w:t>)</w:t>
+      </w:r>
+    </w:p>
+    <w:p>
+      <w:pPr>
+        <w:pStyle w:val="ListParagraph"/>
+        <w:ind w:left="1080"/>
+      </w:pPr>
+      <w:r>
+        <w:lastRenderedPageBreak/>
+        <w:drawing>
+          <wp:inline distT="0" distB="0" distL="0" distR="0" wp14:anchorId="3DC14476" wp14:editId="3A6C3CB5">
+            <wp:extent cx="5943600" cy="3028315"/>
+            <wp:effectExtent l="0" t="0" r="0" b="635"/>
+            <wp:docPr id="1018904256" name="Picture 1" descr="A screenshot of a computer&#10;&#10;AI-generated content may be incorrect."/>
+            <wp:cNvGraphicFramePr>
+              <a:graphicFrameLocks xmlns:a="http://schemas.openxmlformats.org/drawingml/2006/main" noChangeAspect="1"/>
+            </wp:cNvGraphicFramePr>
+            <a:graphic xmlns:a="http://schemas.openxmlformats.org/drawingml/2006/main">
+              <a:graphicData uri="http://schemas.openxmlformats.org/drawingml/2006/picture">
+                <pic:pic xmlns:pic="http://schemas.openxmlformats.org/drawingml/2006/picture">
+                  <pic:nvPicPr>
+                    <pic:cNvPr id="1018904256" name="Picture 1" descr="A screenshot of a computer&#10;&#10;AI-generated content may be incorrect."/>
+                    <pic:cNvPicPr/>
+                  </pic:nvPicPr>
+                  <pic:blipFill>
+                    <a:blip r:embed="rId9"/>
+                    <a:stretch>
+                      <a:fillRect/>
+                    </a:stretch>
+                  </pic:blipFill>
+                  <pic:spPr>
+                    <a:xfrm>
+                      <a:off x="0" y="0"/>
+                      <a:ext cx="5943600" cy="3028315"/>
+                    </a:xfrm>
+                    <a:prstGeom prst="rect">
+                      <a:avLst/>
+                    </a:prstGeom>
+                  </pic:spPr>
+                </pic:pic>
+              </a:graphicData>
+            </a:graphic>
+          </wp:inline>
+        </w:drawing>
+      </w:r>
+    </w:p>
+    <w:p>
+      <w:pPr>
+        <w:pStyle w:val="ListParagraph"/>
+        <w:ind w:left="1080"/>
+      </w:pPr>
+    </w:p>
+    <w:p>
+      <w:pPr>
+        <w:pStyle w:val="ListParagraph"/>
         <w:numPr>
           <w:ilvl w:val="0"/>
           <w:numId w:val="1"/>
         </w:numPr>
       </w:pPr>
     </w:p>
+    <w:p/>
+    <w:p/>
+    <w:p>
+      <w:pPr>
+        <w:pStyle w:val="ListParagraph"/>
+        <w:numPr>
+          <w:ilvl w:val="0"/>
+          <w:numId w:val="3"/>
+        </w:numPr>
+      </w:pPr>
+      <w:r>
+        <w:t>Frontend</w:t>
+      </w:r>
+    </w:p>
+    <w:p>
+      <w:pPr>
+        <w:pStyle w:val="ListParagraph"/>
+        <w:numPr>
+          <w:ilvl w:val="1"/>
+          <w:numId w:val="3"/>
+        </w:numPr>
+      </w:pPr>
+      <w:r>
+        <w:t xml:space="preserve">Create </w:t>
+      </w:r>
+      <w:proofErr w:type="gramStart"/>
+      <w:r>
+        <w:t>the react</w:t>
+      </w:r>
+      <w:proofErr w:type="gramEnd"/>
+      <w:r>
+        <w:t xml:space="preserve"> application by</w:t>
+      </w:r>
+    </w:p>
+    <w:p>
+      <w:pPr>
+        <w:pStyle w:val="ListParagraph"/>
+        <w:ind w:left="1080"/>
+      </w:pPr>
+      <w:proofErr w:type="spellStart"/>
+      <w:proofErr w:type="gramStart"/>
+      <w:r>
+        <w:t>npx</w:t>
+      </w:r>
+      <w:proofErr w:type="spellEnd"/>
+      <w:r>
+        <w:t xml:space="preserve">  create</w:t>
+      </w:r>
+      <w:proofErr w:type="gramEnd"/>
+      <w:r>
+        <w:t>-react-app</w:t>
+      </w:r>
+    </w:p>
+    <w:p>
+      <w:pPr>
+        <w:pStyle w:val="ListParagraph"/>
+        <w:ind w:left="1080"/>
+      </w:pPr>
+      <w:proofErr w:type="spellStart"/>
+      <w:r>
+        <w:t>npm</w:t>
+      </w:r>
+      <w:proofErr w:type="spellEnd"/>
+      <w:r>
+        <w:t xml:space="preserve"> start</w:t>
+      </w:r>
+    </w:p>
+    <w:p>
+      <w:pPr>
+        <w:pStyle w:val="ListParagraph"/>
+        <w:ind w:left="1080"/>
+      </w:pPr>
+      <w:r>
+        <w:rPr>
+          <w:rFonts w:hint="eastAsia"/>
+        </w:rPr>
+        <w:t>之類的</w:t>
+      </w:r>
+    </w:p>
+    <w:p>
+      <w:pPr>
+        <w:pStyle w:val="ListParagraph"/>
+        <w:ind w:left="1080"/>
+      </w:pPr>
+    </w:p>
+    <w:p>
+      <w:pPr>
+        <w:pStyle w:val="ListParagraph"/>
+        <w:numPr>
+          <w:ilvl w:val="1"/>
+          <w:numId w:val="3"/>
+        </w:numPr>
+      </w:pPr>
+      <w:r>
+        <w:t xml:space="preserve">NOTICE! Since when using “create-react-app”, it will automatically create </w:t>
+      </w:r>
+      <w:proofErr w:type="gramStart"/>
+      <w:r>
+        <w:t>a .</w:t>
+      </w:r>
+      <w:proofErr w:type="spellStart"/>
+      <w:r>
+        <w:t>gitignore</w:t>
+      </w:r>
+      <w:proofErr w:type="spellEnd"/>
+      <w:proofErr w:type="gramEnd"/>
+      <w:r>
+        <w:t xml:space="preserve"> under the frontend folder for me, so </w:t>
+      </w:r>
+    </w:p>
+    <w:p>
+      <w:pPr>
+        <w:pStyle w:val="ListParagraph"/>
+        <w:numPr>
+          <w:ilvl w:val="3"/>
+          <w:numId w:val="3"/>
+        </w:numPr>
+      </w:pPr>
+      <w:r>
+        <w:t xml:space="preserve">since I already have a </w:t>
+      </w:r>
+      <w:proofErr w:type="spellStart"/>
+      <w:r>
+        <w:t>gitignore</w:t>
+      </w:r>
+      <w:proofErr w:type="spellEnd"/>
+      <w:r>
+        <w:t xml:space="preserve"> in the frontend </w:t>
+      </w:r>
+      <w:proofErr w:type="gramStart"/>
+      <w:r>
+        <w:t>folder(</w:t>
+      </w:r>
+      <w:proofErr w:type="gramEnd"/>
+      <w:r>
+        <w:t xml:space="preserve">create-react-app automatically generate for me), I think frontend/ folder will accidentally be treated as a separate Git repository — a so-called "embedded repo" or nested </w:t>
+      </w:r>
+      <w:proofErr w:type="spellStart"/>
+      <w:r>
+        <w:t>Git</w:t>
+      </w:r>
+      <w:proofErr w:type="spellEnd"/>
+      <w:r>
+        <w:t xml:space="preserve"> repo.</w:t>
+      </w:r>
+    </w:p>
+    <w:p>
+      <w:pPr>
+        <w:pStyle w:val="ListParagraph"/>
+        <w:numPr>
+          <w:ilvl w:val="3"/>
+          <w:numId w:val="3"/>
+        </w:numPr>
+      </w:pPr>
+      <w:r>
+        <w:t>R</w:t>
+      </w:r>
+      <w:r>
+        <w:t xml:space="preserve">ecursively remove </w:t>
+      </w:r>
+      <w:proofErr w:type="gramStart"/>
+      <w:r>
+        <w:t>the .git</w:t>
+      </w:r>
+      <w:proofErr w:type="gramEnd"/>
+      <w:r>
+        <w:t xml:space="preserve"> folder inside your frontend/ directory.</w:t>
+      </w:r>
+    </w:p>
+    <w:p>
+      <w:pPr>
+        <w:pStyle w:val="ListParagraph"/>
+        <w:numPr>
+          <w:ilvl w:val="3"/>
+          <w:numId w:val="3"/>
+        </w:numPr>
+      </w:pPr>
+      <w:r>
+        <w:t>In Windows, the command would be:</w:t>
+      </w:r>
+    </w:p>
+    <w:p>
+      <w:pPr>
+        <w:pStyle w:val="ListParagraph"/>
+        <w:ind w:left="1710"/>
+        <w:rPr>
+          <w:shd w:val="pct15" w:color="auto" w:fill="FFFFFF"/>
+        </w:rPr>
+      </w:pPr>
+      <w:r>
+        <w:rPr>
+          <w:shd w:val="pct15" w:color="auto" w:fill="FFFFFF"/>
+        </w:rPr>
+        <w:t>Remove-Item -Recurse -Force frontend</w:t>
+      </w:r>
+      <w:proofErr w:type="gramStart"/>
+      <w:r>
+        <w:rPr>
+          <w:shd w:val="pct15" w:color="auto" w:fill="FFFFFF"/>
+        </w:rPr>
+        <w:t>\.git</w:t>
+      </w:r>
+      <w:proofErr w:type="gramEnd"/>
+    </w:p>
+    <w:p>
+      <w:pPr>
+        <w:pStyle w:val="ListParagraph"/>
+        <w:numPr>
+          <w:ilvl w:val="3"/>
+          <w:numId w:val="3"/>
+        </w:numPr>
+      </w:pPr>
+      <w:r>
+        <w:t xml:space="preserve">And then add the </w:t>
+      </w:r>
+      <w:proofErr w:type="gramStart"/>
+      <w:r>
+        <w:t>git</w:t>
+      </w:r>
+      <w:proofErr w:type="gramEnd"/>
+      <w:r>
+        <w:t xml:space="preserve"> </w:t>
+      </w:r>
+      <w:proofErr w:type="gramStart"/>
+      <w:r>
+        <w:t>add .</w:t>
+      </w:r>
+      <w:proofErr w:type="gramEnd"/>
+      <w:r>
+        <w:t xml:space="preserve"> =&gt; git commit -m “keep going” as usual</w:t>
+      </w:r>
+    </w:p>
+    <w:p>
+      <w:pPr>
+        <w:ind w:left="1080"/>
+      </w:pPr>
+    </w:p>
+    <w:p>
+      <w:pPr>
+        <w:pStyle w:val="ListParagraph"/>
+        <w:numPr>
+          <w:ilvl w:val="1"/>
+          <w:numId w:val="3"/>
+        </w:numPr>
+      </w:pPr>
+      <w:r>
+        <w:lastRenderedPageBreak/>
+        <w:t xml:space="preserve">Don’t forget to add </w:t>
+      </w:r>
+      <w:proofErr w:type="gramStart"/>
+      <w:r>
+        <w:t>a .</w:t>
+      </w:r>
+      <w:proofErr w:type="spellStart"/>
+      <w:r>
+        <w:t>gitignore</w:t>
+      </w:r>
+      <w:proofErr w:type="spellEnd"/>
+      <w:proofErr w:type="gramEnd"/>
+      <w:r>
+        <w:t xml:space="preserve"> file under the root project to avoid uploading bulky stuff.</w:t>
+      </w:r>
+    </w:p>
+    <w:p>
+      <w:pPr>
+        <w:pStyle w:val="ListParagraph"/>
+      </w:pPr>
+    </w:p>
+    <w:p/>
     <w:sectPr>
       <w:pgSz w:w="12240" w:h="15840"/>
       <w:pgMar w:top="1440" w:right="1440" w:bottom="1440" w:left="1440" w:header="720" w:footer="720" w:gutter="0"/>
@@ -773,6 +1659,97 @@
 <file path=word/numbering.xml><?xml version="1.0" encoding="utf-8"?>
 <w:numbering xmlns:wpc="http://schemas.microsoft.com/office/word/2010/wordprocessingCanvas" xmlns:cx="http://schemas.microsoft.com/office/drawing/2014/chartex" xmlns:cx1="http://schemas.microsoft.com/office/drawing/2015/9/8/chartex" xmlns:cx2="http://schemas.microsoft.com/office/drawing/2015/10/21/chartex" xmlns:cx3="http://schemas.microsoft.com/office/drawing/2016/5/9/chartex" xmlns:cx4="http://schemas.microsoft.com/office/drawing/2016/5/10/chartex" xmlns:cx5="http://schemas.microsoft.com/office/drawing/2016/5/11/chartex" xmlns:cx6="http://schemas.microsoft.com/office/drawing/2016/5/12/chartex" xmlns:cx7="http://schemas.microsoft.com/office/drawing/2016/5/13/chartex" xmlns:cx8="http://schemas.microsoft.com/office/drawing/2016/5/14/chartex" xmlns:mc="http://schemas.openxmlformats.org/markup-compatibility/2006" xmlns:aink="http://schemas.microsoft.com/office/drawing/2016/ink" xmlns:am3d="http://schemas.microsoft.com/office/drawing/2017/model3d" xmlns:o="urn:schemas-microsoft-com:office:office" xmlns:oel="http://schemas.microsoft.com/office/2019/extlst" xmlns:r="http://schemas.openxmlformats.org/officeDocument/2006/relationships" xmlns:m="http://schemas.openxmlformats.org/officeDocument/2006/math" xmlns:v="urn:schemas-microsoft-com:vml" xmlns:wp14="http://schemas.microsoft.com/office/word/2010/wordprocessingDrawing" xmlns:wp="http://schemas.openxmlformats.org/drawingml/2006/wordprocessingDrawing" xmlns:w10="urn:schemas-microsoft-com:office:word" xmlns:w="http://schemas.openxmlformats.org/wordprocessingml/2006/main" xmlns:w14="http://schemas.microsoft.com/office/word/2010/wordml" xmlns:w15="http://schemas.microsoft.com/office/word/2012/wordml" xmlns:w16cex="http://schemas.microsoft.com/office/word/2018/wordml/cex" xmlns:w16cid="http://schemas.microsoft.com/office/word/2016/wordml/cid" xmlns:w16="http://schemas.microsoft.com/office/word/2018/wordml" xmlns:w16du="http://schemas.microsoft.com/office/word/2023/wordml/word16du" xmlns:w16sdtdh="http://schemas.microsoft.com/office/word/2020/wordml/sdtdatahash" xmlns:w16sdtfl="http://schemas.microsoft.com/office/word/2024/wordml/sdtformatlock" xmlns:w16se="http://schemas.microsoft.com/office/word/2015/wordml/symex" xmlns:wpg="http://schemas.microsoft.com/office/word/2010/wordprocessingGroup" xmlns:wpi="http://schemas.microsoft.com/office/word/2010/wordprocessingInk" xmlns:wne="http://schemas.microsoft.com/office/word/2006/wordml" xmlns:wps="http://schemas.microsoft.com/office/word/2010/wordprocessingShape" mc:Ignorable="w14 w15 w16se w16cid w16 w16cex w16sdtdh w16sdtfl w16du wp14">
   <w:abstractNum w:abstractNumId="0" w15:restartNumberingAfterBreak="0">
+    <w:nsid w:val="385A027E"/>
+    <w:multiLevelType w:val="hybridMultilevel"/>
+    <w:tmpl w:val="110C459C"/>
+    <w:lvl w:ilvl="0" w:tplc="0409000F">
+      <w:start w:val="1"/>
+      <w:numFmt w:val="decimal"/>
+      <w:lvlText w:val="%1."/>
+      <w:lvlJc w:val="left"/>
+      <w:pPr>
+        <w:ind w:left="720" w:hanging="360"/>
+      </w:pPr>
+      <w:rPr>
+        <w:rFonts w:hint="default"/>
+      </w:rPr>
+    </w:lvl>
+    <w:lvl w:ilvl="1" w:tplc="04090019">
+      <w:start w:val="1"/>
+      <w:numFmt w:val="lowerLetter"/>
+      <w:lvlText w:val="%2."/>
+      <w:lvlJc w:val="left"/>
+      <w:pPr>
+        <w:ind w:left="1080" w:hanging="360"/>
+      </w:pPr>
+    </w:lvl>
+    <w:lvl w:ilvl="2" w:tplc="0409001B">
+      <w:start w:val="1"/>
+      <w:numFmt w:val="lowerRoman"/>
+      <w:lvlText w:val="%3."/>
+      <w:lvlJc w:val="right"/>
+      <w:pPr>
+        <w:ind w:left="1260" w:hanging="180"/>
+      </w:pPr>
+    </w:lvl>
+    <w:lvl w:ilvl="3" w:tplc="F7BA2666">
+      <w:numFmt w:val="bullet"/>
+      <w:lvlText w:val=""/>
+      <w:lvlJc w:val="left"/>
+      <w:pPr>
+        <w:ind w:left="1710" w:hanging="360"/>
+      </w:pPr>
+      <w:rPr>
+        <w:rFonts w:ascii="Wingdings" w:eastAsiaTheme="minorEastAsia" w:hAnsi="Wingdings" w:cstheme="minorBidi" w:hint="default"/>
+      </w:rPr>
+    </w:lvl>
+    <w:lvl w:ilvl="4" w:tplc="04090019" w:tentative="1">
+      <w:start w:val="1"/>
+      <w:numFmt w:val="lowerLetter"/>
+      <w:lvlText w:val="%5."/>
+      <w:lvlJc w:val="left"/>
+      <w:pPr>
+        <w:ind w:left="3600" w:hanging="360"/>
+      </w:pPr>
+    </w:lvl>
+    <w:lvl w:ilvl="5" w:tplc="0409001B" w:tentative="1">
+      <w:start w:val="1"/>
+      <w:numFmt w:val="lowerRoman"/>
+      <w:lvlText w:val="%6."/>
+      <w:lvlJc w:val="right"/>
+      <w:pPr>
+        <w:ind w:left="4320" w:hanging="180"/>
+      </w:pPr>
+    </w:lvl>
+    <w:lvl w:ilvl="6" w:tplc="0409000F" w:tentative="1">
+      <w:start w:val="1"/>
+      <w:numFmt w:val="decimal"/>
+      <w:lvlText w:val="%7."/>
+      <w:lvlJc w:val="left"/>
+      <w:pPr>
+        <w:ind w:left="5040" w:hanging="360"/>
+      </w:pPr>
+    </w:lvl>
+    <w:lvl w:ilvl="7" w:tplc="04090019" w:tentative="1">
+      <w:start w:val="1"/>
+      <w:numFmt w:val="lowerLetter"/>
+      <w:lvlText w:val="%8."/>
+      <w:lvlJc w:val="left"/>
+      <w:pPr>
+        <w:ind w:left="5760" w:hanging="360"/>
+      </w:pPr>
+    </w:lvl>
+    <w:lvl w:ilvl="8" w:tplc="0409001B" w:tentative="1">
+      <w:start w:val="1"/>
+      <w:numFmt w:val="lowerRoman"/>
+      <w:lvlText w:val="%9."/>
+      <w:lvlJc w:val="right"/>
+      <w:pPr>
+        <w:ind w:left="6480" w:hanging="180"/>
+      </w:pPr>
+    </w:lvl>
+  </w:abstractNum>
+  <w:abstractNum w:abstractNumId="1" w15:restartNumberingAfterBreak="0">
     <w:nsid w:val="5531701B"/>
     <w:multiLevelType w:val="hybridMultilevel"/>
     <w:tmpl w:val="F66EA3C4"/>
@@ -884,7 +1861,7 @@
       </w:rPr>
     </w:lvl>
   </w:abstractNum>
-  <w:abstractNum w:abstractNumId="1" w15:restartNumberingAfterBreak="0">
+  <w:abstractNum w:abstractNumId="2" w15:restartNumberingAfterBreak="0">
     <w:nsid w:val="7D9E7BFD"/>
     <w:multiLevelType w:val="hybridMultilevel"/>
     <w:tmpl w:val="073025C2"/>
@@ -997,10 +1974,13 @@
     </w:lvl>
   </w:abstractNum>
   <w:num w:numId="1" w16cid:durableId="132716692">
-    <w:abstractNumId w:val="0"/>
+    <w:abstractNumId w:val="1"/>
   </w:num>
   <w:num w:numId="2" w16cid:durableId="1954093923">
-    <w:abstractNumId w:val="1"/>
+    <w:abstractNumId w:val="2"/>
+  </w:num>
+  <w:num w:numId="3" w16cid:durableId="587349523">
+    <w:abstractNumId w:val="0"/>
   </w:num>
 </w:numbering>
 </file>
@@ -1608,7 +2588,6 @@
   <w:style w:type="character" w:default="1" w:styleId="DefaultParagraphFont">
     <w:name w:val="Default Paragraph Font"/>
     <w:uiPriority w:val="1"/>
-    <w:semiHidden/>
     <w:unhideWhenUsed/>
   </w:style>
   <w:style w:type="table" w:default="1" w:styleId="TableNormal">

</xml_diff>